<commit_message>
responsive homepage w/o nav
</commit_message>
<xml_diff>
--- a/txt.docx
+++ b/txt.docx
@@ -822,11 +822,9 @@
         <w:lastRenderedPageBreak/>
         <w:t xml:space="preserve">Visuellement assez simple ce projet m’a surtout permis de travailler beaucoup d’éléments de Javascript. En effet il m’a pour la </w:t>
       </w:r>
-      <w:proofErr w:type="spellStart"/>
-      <w:r>
-        <w:t>premiere</w:t>
-      </w:r>
-      <w:proofErr w:type="spellEnd"/>
+      <w:r>
+        <w:t>première</w:t>
+      </w:r>
       <w:r>
         <w:t xml:space="preserve"> fois permis d’utiliser une API, j’ai donc appris </w:t>
       </w:r>
@@ -877,11 +875,9 @@
       <w:r>
         <w:t xml:space="preserve">Cela a été réaliser </w:t>
       </w:r>
-      <w:proofErr w:type="gramStart"/>
-      <w:r>
-        <w:t>a</w:t>
-      </w:r>
-      <w:proofErr w:type="gramEnd"/>
+      <w:r>
+        <w:t>à</w:t>
+      </w:r>
       <w:r>
         <w:t xml:space="preserve"> l’aide de la méthode « sort » de Javascript.</w:t>
       </w:r>
@@ -900,6 +896,7 @@
         <w:t xml:space="preserve"> mais ce n’était pas sur ça qu’était concentré le projet il n’est donc pas très poussé.</w:t>
       </w:r>
     </w:p>
+    <w:p/>
     <w:sectPr>
       <w:pgSz w:w="11906" w:h="16838"/>
       <w:pgMar w:top="1417" w:right="1417" w:bottom="1417" w:left="1417" w:header="708" w:footer="708" w:gutter="0"/>

</xml_diff>